<commit_message>
Hours Entered Report Month Summary Report
</commit_message>
<xml_diff>
--- a/Implementation.docx
+++ b/Implementation.docx
@@ -667,6 +667,13 @@
     </w:p>
     <w:sdt>
       <w:sdtPr>
+        <w:rPr>
+          <w:rFonts w:ascii="Times New Roman" w:eastAsia="Times New Roman" w:hAnsi="Times New Roman" w:cs="Times New Roman"/>
+          <w:color w:val="auto"/>
+          <w:sz w:val="24"/>
+          <w:szCs w:val="24"/>
+          <w:lang w:val="en-IE"/>
+        </w:rPr>
         <w:id w:val="-1028102359"/>
         <w:docPartObj>
           <w:docPartGallery w:val="Table of Contents"/>
@@ -675,14 +682,9 @@
       </w:sdtPr>
       <w:sdtEndPr>
         <w:rPr>
-          <w:rFonts w:ascii="Times New Roman" w:eastAsia="Times New Roman" w:hAnsi="Times New Roman" w:cs="Times New Roman"/>
           <w:b/>
           <w:bCs/>
           <w:noProof/>
-          <w:color w:val="auto"/>
-          <w:sz w:val="24"/>
-          <w:szCs w:val="24"/>
-          <w:lang w:val="en-IE"/>
         </w:rPr>
       </w:sdtEndPr>
       <w:sdtContent>
@@ -5098,7 +5100,7 @@
               </wp:anchor>
             </w:drawing>
           </mc:Choice>
-          <mc:Fallback>
+          <mc:Fallback xmlns="">
             <w:pict>
               <v:shapetype w14:anchorId="0BAFBB8A" id="_x0000_t32" coordsize="21600,21600" o:spt="32" o:oned="t" path="m,l21600,21600e" filled="f">
                 <v:path arrowok="t" fillok="f" o:connecttype="none"/>
@@ -5184,7 +5186,7 @@
               </wp:anchor>
             </w:drawing>
           </mc:Choice>
-          <mc:Fallback>
+          <mc:Fallback xmlns="">
             <w:pict>
               <v:rect w14:anchorId="1D85C623" id="Rectangle 8" o:spid="_x0000_s1026" style="position:absolute;margin-left:107.7pt;margin-top:105.9pt;width:106.55pt;height:58.7pt;z-index:251665408;visibility:visible;mso-wrap-style:square;mso-width-percent:0;mso-height-percent:0;mso-wrap-distance-left:9pt;mso-wrap-distance-top:0;mso-wrap-distance-right:9pt;mso-wrap-distance-bottom:0;mso-position-horizontal:absolute;mso-position-horizontal-relative:text;mso-position-vertical:absolute;mso-position-vertical-relative:text;mso-width-percent:0;mso-height-percent:0;mso-width-relative:margin;mso-height-relative:margin;v-text-anchor:middle" o:gfxdata="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" filled="f" strokecolor="red" strokeweight="1pt"/>
             </w:pict>
@@ -5282,6 +5284,9 @@
         </mc:AlternateContent>
       </w:r>
       <w:r>
+        <w:rPr>
+          <w:noProof/>
+        </w:rPr>
         <w:drawing>
           <wp:inline distT="0" distB="0" distL="0" distR="0" wp14:anchorId="3097BBB6" wp14:editId="10B3AD72">
             <wp:extent cx="2874469" cy="7248754"/>
@@ -5367,10 +5372,10 @@
             <v:path o:extrusionok="f" gradientshapeok="t" o:connecttype="rect"/>
             <o:lock v:ext="edit" aspectratio="t"/>
           </v:shapetype>
-          <v:shape id="_x0000_i1033" type="#_x0000_t75" style="width:451.3pt;height:186.85pt" o:ole="">
+          <v:shape id="_x0000_i1025" type="#_x0000_t75" style="width:451.3pt;height:186.85pt" o:ole="">
             <v:imagedata r:id="rId8" o:title=""/>
           </v:shape>
-          <o:OLEObject Type="Embed" ProgID="Word.OpenDocumentText.12" ShapeID="_x0000_i1033" DrawAspect="Content" ObjectID="_1676117182" r:id="rId9"/>
+          <o:OLEObject Type="Embed" ProgID="Word.OpenDocumentText.12" ShapeID="_x0000_i1025" DrawAspect="Content" ObjectID="_1676878358" r:id="rId9"/>
         </w:object>
       </w:r>
     </w:p>
@@ -5398,10 +5403,10 @@
     <w:p>
       <w:r>
         <w:object w:dxaOrig="9026" w:dyaOrig="5517" w14:anchorId="23452638">
-          <v:shape id="_x0000_i1037" type="#_x0000_t75" style="width:451.3pt;height:275.85pt" o:ole="">
+          <v:shape id="_x0000_i1026" type="#_x0000_t75" style="width:451.3pt;height:275.85pt" o:ole="">
             <v:imagedata r:id="rId10" o:title=""/>
           </v:shape>
-          <o:OLEObject Type="Embed" ProgID="Word.OpenDocumentText.12" ShapeID="_x0000_i1037" DrawAspect="Content" ObjectID="_1676117183" r:id="rId11"/>
+          <o:OLEObject Type="Embed" ProgID="Word.OpenDocumentText.12" ShapeID="_x0000_i1026" DrawAspect="Content" ObjectID="_1676878359" r:id="rId11"/>
         </w:object>
       </w:r>
     </w:p>
@@ -5485,6 +5490,9 @@
     </w:p>
     <w:p>
       <w:r>
+        <w:rPr>
+          <w:noProof/>
+        </w:rPr>
         <w:drawing>
           <wp:inline distT="0" distB="0" distL="0" distR="0" wp14:anchorId="7CE9F9FE" wp14:editId="108EDB9D">
             <wp:extent cx="5731510" cy="1198245"/>
@@ -5535,6 +5543,9 @@
     <w:p/>
     <w:p>
       <w:r>
+        <w:rPr>
+          <w:noProof/>
+        </w:rPr>
         <w:drawing>
           <wp:inline distT="0" distB="0" distL="0" distR="0" wp14:anchorId="2E3EF11F" wp14:editId="04C97F49">
             <wp:extent cx="3723005" cy="1587399"/>
@@ -5592,6 +5603,9 @@
     <w:p/>
     <w:p>
       <w:r>
+        <w:rPr>
+          <w:noProof/>
+        </w:rPr>
         <w:drawing>
           <wp:inline distT="0" distB="0" distL="0" distR="0" wp14:anchorId="4B45807E" wp14:editId="5B6899EF">
             <wp:extent cx="3701049" cy="1528877"/>
@@ -5649,6 +5663,9 @@
     <w:p/>
     <w:p>
       <w:r>
+        <w:rPr>
+          <w:noProof/>
+        </w:rPr>
         <w:drawing>
           <wp:inline distT="0" distB="0" distL="0" distR="0" wp14:anchorId="2EFD505B" wp14:editId="5F3AC32C">
             <wp:extent cx="3795497" cy="1821485"/>
@@ -5719,10 +5736,10 @@
     <w:p>
       <w:r>
         <w:object w:dxaOrig="9026" w:dyaOrig="6909" w14:anchorId="5E6EC9E8">
-          <v:shape id="_x0000_i1075" type="#_x0000_t75" style="width:451.3pt;height:345.45pt" o:ole="">
+          <v:shape id="_x0000_i1027" type="#_x0000_t75" style="width:451.3pt;height:345.45pt" o:ole="">
             <v:imagedata r:id="rId16" o:title=""/>
           </v:shape>
-          <o:OLEObject Type="Embed" ProgID="Word.OpenDocumentText.12" ShapeID="_x0000_i1075" DrawAspect="Content" ObjectID="_1676117184" r:id="rId17"/>
+          <o:OLEObject Type="Embed" ProgID="Word.OpenDocumentText.12" ShapeID="_x0000_i1027" DrawAspect="Content" ObjectID="_1676878360" r:id="rId17"/>
         </w:object>
       </w:r>
     </w:p>
@@ -5766,10 +5783,10 @@
     <w:p>
       <w:r>
         <w:object w:dxaOrig="9026" w:dyaOrig="11345" w14:anchorId="0D78FD44">
-          <v:shape id="_x0000_i1084" type="#_x0000_t75" style="width:451.3pt;height:567.25pt" o:ole="">
+          <v:shape id="_x0000_i1028" type="#_x0000_t75" style="width:451.3pt;height:567.25pt" o:ole="">
             <v:imagedata r:id="rId18" o:title=""/>
           </v:shape>
-          <o:OLEObject Type="Embed" ProgID="Word.OpenDocumentText.12" ShapeID="_x0000_i1084" DrawAspect="Content" ObjectID="_1676117185" r:id="rId19"/>
+          <o:OLEObject Type="Embed" ProgID="Word.OpenDocumentText.12" ShapeID="_x0000_i1028" DrawAspect="Content" ObjectID="_1676878361" r:id="rId19"/>
         </w:object>
       </w:r>
     </w:p>
@@ -5835,10 +5852,10 @@
     <w:p>
       <w:r>
         <w:object w:dxaOrig="9026" w:dyaOrig="2180" w14:anchorId="01884684">
-          <v:shape id="_x0000_i1080" type="#_x0000_t75" style="width:451.3pt;height:109pt" o:ole="">
+          <v:shape id="_x0000_i1029" type="#_x0000_t75" style="width:451.3pt;height:109pt" o:ole="">
             <v:imagedata r:id="rId20" o:title=""/>
           </v:shape>
-          <o:OLEObject Type="Embed" ProgID="Word.OpenDocumentText.12" ShapeID="_x0000_i1080" DrawAspect="Content" ObjectID="_1676117186" r:id="rId21"/>
+          <o:OLEObject Type="Embed" ProgID="Word.OpenDocumentText.12" ShapeID="_x0000_i1029" DrawAspect="Content" ObjectID="_1676878362" r:id="rId21"/>
         </w:object>
       </w:r>
     </w:p>
@@ -5861,10 +5878,10 @@
     <w:p>
       <w:r>
         <w:object w:dxaOrig="9026" w:dyaOrig="5072" w14:anchorId="5CC5714A">
-          <v:shape id="_x0000_i1100" type="#_x0000_t75" style="width:451.3pt;height:253.6pt" o:ole="">
+          <v:shape id="_x0000_i1030" type="#_x0000_t75" style="width:451.3pt;height:253.6pt" o:ole="">
             <v:imagedata r:id="rId22" o:title=""/>
           </v:shape>
-          <o:OLEObject Type="Embed" ProgID="Word.OpenDocumentText.12" ShapeID="_x0000_i1100" DrawAspect="Content" ObjectID="_1676117187" r:id="rId23"/>
+          <o:OLEObject Type="Embed" ProgID="Word.OpenDocumentText.12" ShapeID="_x0000_i1030" DrawAspect="Content" ObjectID="_1676878363" r:id="rId23"/>
         </w:object>
       </w:r>
     </w:p>
@@ -5941,6 +5958,45 @@
       <w:bookmarkEnd w:id="25"/>
     </w:p>
     <w:p>
+      <w:r>
+        <w:drawing>
+          <wp:inline distT="0" distB="0" distL="0" distR="0" wp14:anchorId="2B49077F" wp14:editId="1E3E2FBA">
+            <wp:extent cx="4928260" cy="2485970"/>
+            <wp:effectExtent l="0" t="0" r="5715" b="0"/>
+            <wp:docPr id="3" name="Picture 3"/>
+            <wp:cNvGraphicFramePr>
+              <a:graphicFrameLocks xmlns:a="http://schemas.openxmlformats.org/drawingml/2006/main" noChangeAspect="1"/>
+            </wp:cNvGraphicFramePr>
+            <a:graphic xmlns:a="http://schemas.openxmlformats.org/drawingml/2006/main">
+              <a:graphicData uri="http://schemas.openxmlformats.org/drawingml/2006/picture">
+                <pic:pic xmlns:pic="http://schemas.openxmlformats.org/drawingml/2006/picture">
+                  <pic:nvPicPr>
+                    <pic:cNvPr id="1" name=""/>
+                    <pic:cNvPicPr/>
+                  </pic:nvPicPr>
+                  <pic:blipFill>
+                    <a:blip r:embed="rId24"/>
+                    <a:stretch>
+                      <a:fillRect/>
+                    </a:stretch>
+                  </pic:blipFill>
+                  <pic:spPr>
+                    <a:xfrm>
+                      <a:off x="0" y="0"/>
+                      <a:ext cx="4930199" cy="2486948"/>
+                    </a:xfrm>
+                    <a:prstGeom prst="rect">
+                      <a:avLst/>
+                    </a:prstGeom>
+                  </pic:spPr>
+                </pic:pic>
+              </a:graphicData>
+            </a:graphic>
+          </wp:inline>
+        </w:drawing>
+      </w:r>
+    </w:p>
+    <w:p>
       <w:pPr>
         <w:pStyle w:val="Heading2"/>
       </w:pPr>
@@ -5950,57 +6006,109 @@
       </w:r>
       <w:bookmarkEnd w:id="26"/>
     </w:p>
+    <w:bookmarkStart w:id="27" w:name="_MON_1676877965"/>
+    <w:bookmarkEnd w:id="27"/>
+    <w:p>
+      <w:r>
+        <w:object w:dxaOrig="9026" w:dyaOrig="5740" w14:anchorId="57562D19">
+          <v:shape id="_x0000_i1034" type="#_x0000_t75" style="width:451.3pt;height:287pt" o:ole="">
+            <v:imagedata r:id="rId25" o:title=""/>
+          </v:shape>
+          <o:OLEObject Type="Embed" ProgID="Word.OpenDocumentText.12" ShapeID="_x0000_i1034" DrawAspect="Content" ObjectID="_1676878364" r:id="rId26"/>
+        </w:object>
+      </w:r>
+    </w:p>
+    <w:p>
+      <w:r>
+        <w:t xml:space="preserve">This is the code I was forced to use to calculate the Project score. The dropdowns set the </w:t>
+      </w:r>
+      <w:proofErr w:type="spellStart"/>
+      <w:r>
+        <w:t>projectCloseout</w:t>
+      </w:r>
+      <w:proofErr w:type="spellEnd"/>
+      <w:r>
+        <w:t xml:space="preserve"> Ids then I need to look through the list of values to find the corresponding score, which due to async operations and the value possibly being null I need to make a number of null checks and if I find null return 0.</w:t>
+      </w:r>
+    </w:p>
     <w:p>
       <w:pPr>
         <w:pStyle w:val="Heading2"/>
       </w:pPr>
-      <w:bookmarkStart w:id="27" w:name="_Toc65504048"/>
+      <w:bookmarkStart w:id="28" w:name="_Toc65504048"/>
       <w:r>
         <w:t>Issues</w:t>
       </w:r>
-      <w:bookmarkEnd w:id="27"/>
-    </w:p>
-    <w:p/>
+      <w:bookmarkEnd w:id="28"/>
+    </w:p>
+    <w:p>
+      <w:r>
+        <w:t xml:space="preserve">I ran into a few issues with this section. The first issue is that </w:t>
+      </w:r>
+      <w:proofErr w:type="spellStart"/>
+      <w:r>
+        <w:t>InputSelect</w:t>
+      </w:r>
+      <w:proofErr w:type="spellEnd"/>
+      <w:r>
+        <w:t xml:space="preserve"> doesn’t handle classes or </w:t>
+      </w:r>
+      <w:r>
+        <w:t xml:space="preserve">integers </w:t>
+      </w:r>
+      <w:r>
+        <w:t>so I was forced to use a custom In</w:t>
+      </w:r>
+      <w:proofErr w:type="spellStart"/>
+      <w:r>
+        <w:t>putSelectNumber</w:t>
+      </w:r>
+      <w:proofErr w:type="spellEnd"/>
+      <w:r>
+        <w:t xml:space="preserve"> component to handle the id’s, which are integers then use the above code to get the scores out of those ids.</w:t>
+      </w:r>
+    </w:p>
     <w:p>
       <w:pPr>
         <w:pStyle w:val="Heading1"/>
       </w:pPr>
-      <w:bookmarkStart w:id="28" w:name="_Toc65504049"/>
-      <w:r>
+      <w:bookmarkStart w:id="29" w:name="_Toc65504049"/>
+      <w:r>
+        <w:lastRenderedPageBreak/>
         <w:t>Hours Entered Report</w:t>
       </w:r>
-      <w:bookmarkEnd w:id="28"/>
+      <w:bookmarkEnd w:id="29"/>
     </w:p>
     <w:p/>
     <w:p>
       <w:pPr>
         <w:pStyle w:val="Heading2"/>
       </w:pPr>
-      <w:bookmarkStart w:id="29" w:name="_Toc65504050"/>
+      <w:bookmarkStart w:id="30" w:name="_Toc65504050"/>
       <w:r>
         <w:t>Screenshot</w:t>
       </w:r>
-      <w:bookmarkEnd w:id="29"/>
+      <w:bookmarkEnd w:id="30"/>
     </w:p>
     <w:p>
       <w:pPr>
         <w:pStyle w:val="Heading2"/>
       </w:pPr>
-      <w:bookmarkStart w:id="30" w:name="_Toc65504051"/>
+      <w:bookmarkStart w:id="31" w:name="_Toc65504051"/>
       <w:r>
         <w:t>Code</w:t>
       </w:r>
-      <w:bookmarkEnd w:id="30"/>
+      <w:bookmarkEnd w:id="31"/>
     </w:p>
     <w:p>
       <w:pPr>
         <w:pStyle w:val="Heading2"/>
       </w:pPr>
-      <w:bookmarkStart w:id="31" w:name="_Toc65504052"/>
+      <w:bookmarkStart w:id="32" w:name="_Toc65504052"/>
       <w:r>
         <w:t>Issues</w:t>
       </w:r>
-      <w:bookmarkEnd w:id="31"/>
+      <w:bookmarkEnd w:id="32"/>
     </w:p>
     <w:p/>
     <w:p>
@@ -6010,44 +6118,44 @@
           <w:lang w:val="en-GB"/>
         </w:rPr>
       </w:pPr>
-      <w:bookmarkStart w:id="32" w:name="_Toc65504053"/>
+      <w:bookmarkStart w:id="33" w:name="_Toc65504053"/>
       <w:r>
         <w:rPr>
           <w:lang w:val="en-GB"/>
         </w:rPr>
         <w:t>Month Summary Report</w:t>
       </w:r>
-      <w:bookmarkEnd w:id="32"/>
+      <w:bookmarkEnd w:id="33"/>
     </w:p>
     <w:p>
       <w:pPr>
         <w:pStyle w:val="Heading2"/>
       </w:pPr>
-      <w:bookmarkStart w:id="33" w:name="_Toc65504054"/>
+      <w:bookmarkStart w:id="34" w:name="_Toc65504054"/>
       <w:r>
         <w:t>Screenshot</w:t>
       </w:r>
-      <w:bookmarkEnd w:id="33"/>
+      <w:bookmarkEnd w:id="34"/>
     </w:p>
     <w:p>
       <w:pPr>
         <w:pStyle w:val="Heading2"/>
       </w:pPr>
-      <w:bookmarkStart w:id="34" w:name="_Toc65504055"/>
+      <w:bookmarkStart w:id="35" w:name="_Toc65504055"/>
       <w:r>
         <w:t>Code</w:t>
       </w:r>
-      <w:bookmarkEnd w:id="34"/>
+      <w:bookmarkEnd w:id="35"/>
     </w:p>
     <w:p>
       <w:pPr>
         <w:pStyle w:val="Heading2"/>
       </w:pPr>
-      <w:bookmarkStart w:id="35" w:name="_Toc65504056"/>
+      <w:bookmarkStart w:id="36" w:name="_Toc65504056"/>
       <w:r>
         <w:t>Issues</w:t>
       </w:r>
-      <w:bookmarkEnd w:id="35"/>
+      <w:bookmarkEnd w:id="36"/>
     </w:p>
     <w:p>
       <w:pPr>
@@ -6063,44 +6171,44 @@
           <w:lang w:val="en-GB"/>
         </w:rPr>
       </w:pPr>
-      <w:bookmarkStart w:id="36" w:name="_Toc65504057"/>
+      <w:bookmarkStart w:id="37" w:name="_Toc65504057"/>
       <w:r>
         <w:rPr>
           <w:lang w:val="en-GB"/>
         </w:rPr>
         <w:t>Project Closeouts Report</w:t>
       </w:r>
-      <w:bookmarkEnd w:id="36"/>
+      <w:bookmarkEnd w:id="37"/>
     </w:p>
     <w:p>
       <w:pPr>
         <w:pStyle w:val="Heading2"/>
       </w:pPr>
-      <w:bookmarkStart w:id="37" w:name="_Toc65504058"/>
+      <w:bookmarkStart w:id="38" w:name="_Toc65504058"/>
       <w:r>
         <w:t>Screenshot</w:t>
       </w:r>
-      <w:bookmarkEnd w:id="37"/>
+      <w:bookmarkEnd w:id="38"/>
     </w:p>
     <w:p>
       <w:pPr>
         <w:pStyle w:val="Heading2"/>
       </w:pPr>
-      <w:bookmarkStart w:id="38" w:name="_Toc65504059"/>
+      <w:bookmarkStart w:id="39" w:name="_Toc65504059"/>
       <w:r>
         <w:t>Code</w:t>
       </w:r>
-      <w:bookmarkEnd w:id="38"/>
+      <w:bookmarkEnd w:id="39"/>
     </w:p>
     <w:p>
       <w:pPr>
         <w:pStyle w:val="Heading2"/>
       </w:pPr>
-      <w:bookmarkStart w:id="39" w:name="_Toc65504060"/>
+      <w:bookmarkStart w:id="40" w:name="_Toc65504060"/>
       <w:r>
         <w:t>Issues</w:t>
       </w:r>
-      <w:bookmarkEnd w:id="39"/>
+      <w:bookmarkEnd w:id="40"/>
     </w:p>
     <w:p>
       <w:pPr>
@@ -6116,44 +6224,44 @@
           <w:lang w:val="en-GB"/>
         </w:rPr>
       </w:pPr>
-      <w:bookmarkStart w:id="40" w:name="_Toc65504061"/>
+      <w:bookmarkStart w:id="41" w:name="_Toc65504061"/>
       <w:r>
         <w:rPr>
           <w:lang w:val="en-GB"/>
         </w:rPr>
         <w:t>Waiting TImes</w:t>
       </w:r>
-      <w:bookmarkEnd w:id="40"/>
+      <w:bookmarkEnd w:id="41"/>
     </w:p>
     <w:p>
       <w:pPr>
         <w:pStyle w:val="Heading2"/>
       </w:pPr>
-      <w:bookmarkStart w:id="41" w:name="_Toc65504062"/>
+      <w:bookmarkStart w:id="42" w:name="_Toc65504062"/>
       <w:r>
         <w:t>Screenshot</w:t>
       </w:r>
-      <w:bookmarkEnd w:id="41"/>
+      <w:bookmarkEnd w:id="42"/>
     </w:p>
     <w:p>
       <w:pPr>
         <w:pStyle w:val="Heading2"/>
       </w:pPr>
-      <w:bookmarkStart w:id="42" w:name="_Toc65504063"/>
+      <w:bookmarkStart w:id="43" w:name="_Toc65504063"/>
       <w:r>
         <w:t>Code</w:t>
       </w:r>
-      <w:bookmarkEnd w:id="42"/>
+      <w:bookmarkEnd w:id="43"/>
     </w:p>
     <w:p>
       <w:pPr>
         <w:pStyle w:val="Heading2"/>
       </w:pPr>
-      <w:bookmarkStart w:id="43" w:name="_Toc65504064"/>
+      <w:bookmarkStart w:id="44" w:name="_Toc65504064"/>
       <w:r>
         <w:t>Issues</w:t>
       </w:r>
-      <w:bookmarkEnd w:id="43"/>
+      <w:bookmarkEnd w:id="44"/>
     </w:p>
     <w:p>
       <w:pPr>
@@ -6169,45 +6277,44 @@
           <w:lang w:val="en-GB"/>
         </w:rPr>
       </w:pPr>
-      <w:bookmarkStart w:id="44" w:name="_Toc65504065"/>
+      <w:bookmarkStart w:id="45" w:name="_Toc65504065"/>
       <w:r>
         <w:rPr>
           <w:lang w:val="en-GB"/>
         </w:rPr>
-        <w:lastRenderedPageBreak/>
         <w:t>Web Hosted</w:t>
       </w:r>
-      <w:bookmarkEnd w:id="44"/>
+      <w:bookmarkEnd w:id="45"/>
     </w:p>
     <w:p>
       <w:pPr>
         <w:pStyle w:val="Heading2"/>
       </w:pPr>
-      <w:bookmarkStart w:id="45" w:name="_Toc65504066"/>
+      <w:bookmarkStart w:id="46" w:name="_Toc65504066"/>
       <w:r>
         <w:t>Screenshot</w:t>
       </w:r>
-      <w:bookmarkEnd w:id="45"/>
+      <w:bookmarkEnd w:id="46"/>
     </w:p>
     <w:p>
       <w:pPr>
         <w:pStyle w:val="Heading2"/>
       </w:pPr>
-      <w:bookmarkStart w:id="46" w:name="_Toc65504067"/>
+      <w:bookmarkStart w:id="47" w:name="_Toc65504067"/>
       <w:r>
         <w:t>Code</w:t>
       </w:r>
-      <w:bookmarkEnd w:id="46"/>
+      <w:bookmarkEnd w:id="47"/>
     </w:p>
     <w:p>
       <w:pPr>
         <w:pStyle w:val="Heading2"/>
       </w:pPr>
-      <w:bookmarkStart w:id="47" w:name="_Toc65504068"/>
+      <w:bookmarkStart w:id="48" w:name="_Toc65504068"/>
       <w:r>
         <w:t>Issues</w:t>
       </w:r>
-      <w:bookmarkEnd w:id="47"/>
+      <w:bookmarkEnd w:id="48"/>
     </w:p>
     <w:p>
       <w:pPr>
@@ -6223,44 +6330,45 @@
           <w:lang w:val="en-GB"/>
         </w:rPr>
       </w:pPr>
-      <w:bookmarkStart w:id="48" w:name="_Toc65504069"/>
+      <w:bookmarkStart w:id="49" w:name="_Toc65504069"/>
       <w:r>
         <w:rPr>
           <w:lang w:val="en-GB"/>
         </w:rPr>
+        <w:lastRenderedPageBreak/>
         <w:t>Maintainable</w:t>
       </w:r>
-      <w:bookmarkEnd w:id="48"/>
+      <w:bookmarkEnd w:id="49"/>
     </w:p>
     <w:p>
       <w:pPr>
         <w:pStyle w:val="Heading2"/>
       </w:pPr>
-      <w:bookmarkStart w:id="49" w:name="_Toc65504070"/>
+      <w:bookmarkStart w:id="50" w:name="_Toc65504070"/>
       <w:r>
         <w:t>Screenshot</w:t>
       </w:r>
-      <w:bookmarkEnd w:id="49"/>
+      <w:bookmarkEnd w:id="50"/>
     </w:p>
     <w:p>
       <w:pPr>
         <w:pStyle w:val="Heading2"/>
       </w:pPr>
-      <w:bookmarkStart w:id="50" w:name="_Toc65504071"/>
+      <w:bookmarkStart w:id="51" w:name="_Toc65504071"/>
       <w:r>
         <w:t>Code</w:t>
       </w:r>
-      <w:bookmarkEnd w:id="50"/>
+      <w:bookmarkEnd w:id="51"/>
     </w:p>
     <w:p>
       <w:pPr>
         <w:pStyle w:val="Heading2"/>
       </w:pPr>
-      <w:bookmarkStart w:id="51" w:name="_Toc65504072"/>
+      <w:bookmarkStart w:id="52" w:name="_Toc65504072"/>
       <w:r>
         <w:t>Issues</w:t>
       </w:r>
-      <w:bookmarkEnd w:id="51"/>
+      <w:bookmarkEnd w:id="52"/>
     </w:p>
     <w:p>
       <w:pPr>
@@ -6276,14 +6384,14 @@
           <w:lang w:val="en-GB"/>
         </w:rPr>
       </w:pPr>
-      <w:bookmarkStart w:id="52" w:name="_Toc65504073"/>
+      <w:bookmarkStart w:id="53" w:name="_Toc65504073"/>
       <w:r>
         <w:rPr>
           <w:lang w:val="en-GB"/>
         </w:rPr>
         <w:t>Target Google Chrome</w:t>
       </w:r>
-      <w:bookmarkEnd w:id="52"/>
+      <w:bookmarkEnd w:id="53"/>
     </w:p>
     <w:p>
       <w:pPr>
@@ -6296,31 +6404,31 @@
       <w:pPr>
         <w:pStyle w:val="Heading2"/>
       </w:pPr>
-      <w:bookmarkStart w:id="53" w:name="_Toc65504074"/>
+      <w:bookmarkStart w:id="54" w:name="_Toc65504074"/>
       <w:r>
         <w:t>Screenshot</w:t>
       </w:r>
-      <w:bookmarkEnd w:id="53"/>
+      <w:bookmarkEnd w:id="54"/>
     </w:p>
     <w:p>
       <w:pPr>
         <w:pStyle w:val="Heading2"/>
       </w:pPr>
-      <w:bookmarkStart w:id="54" w:name="_Toc65504075"/>
+      <w:bookmarkStart w:id="55" w:name="_Toc65504075"/>
       <w:r>
         <w:t>Code</w:t>
       </w:r>
-      <w:bookmarkEnd w:id="54"/>
+      <w:bookmarkEnd w:id="55"/>
     </w:p>
     <w:p>
       <w:pPr>
         <w:pStyle w:val="Heading2"/>
       </w:pPr>
-      <w:bookmarkStart w:id="55" w:name="_Toc65504076"/>
+      <w:bookmarkStart w:id="56" w:name="_Toc65504076"/>
       <w:r>
         <w:t>Issues</w:t>
       </w:r>
-      <w:bookmarkEnd w:id="55"/>
+      <w:bookmarkEnd w:id="56"/>
     </w:p>
     <w:p>
       <w:pPr>

</xml_diff>